<commit_message>
vragen me antwoorden + activiteitendiagram
</commit_message>
<xml_diff>
--- a/beroepsorientatie/Hoofdvragen voor interview Teun Aarts Joey van de Burgt.docx
+++ b/beroepsorientatie/Hoofdvragen voor interview Teun Aarts Joey van de Burgt.docx
@@ -58,6 +58,23 @@
         </w:numPr>
       </w:pPr>
       <w:r>
+        <w:t>Zijn de ingewikkelde stukken ook leuk? OF juist helemaal niet?</w:t>
+      </w:r>
+    </w:p>
+    <w:p>
+      <w:pPr>
+        <w:pStyle w:val="Lijstalinea"/>
+      </w:pPr>
+    </w:p>
+    <w:p>
+      <w:pPr>
+        <w:pStyle w:val="Lijstalinea"/>
+        <w:numPr>
+          <w:ilvl w:val="0"/>
+          <w:numId w:val="1"/>
+        </w:numPr>
+      </w:pPr>
+      <w:r>
         <w:t>Waarom heeft u vroeger voor de studie informatica gekoz</w:t>
       </w:r>
       <w:r>
@@ -114,17 +131,29 @@
     <w:p>
       <w:pPr>
         <w:pStyle w:val="Lijstalinea"/>
-      </w:pPr>
-    </w:p>
-    <w:p>
-      <w:pPr>
-        <w:pStyle w:val="Lijstalinea"/>
         <w:numPr>
           <w:ilvl w:val="0"/>
           <w:numId w:val="1"/>
         </w:numPr>
       </w:pPr>
       <w:r>
+        <w:t>Dus eigenlijk houd u alleen bezig met 1 afdeling?</w:t>
+      </w:r>
+    </w:p>
+    <w:p>
+      <w:pPr>
+        <w:pStyle w:val="Lijstalinea"/>
+      </w:pPr>
+    </w:p>
+    <w:p>
+      <w:pPr>
+        <w:pStyle w:val="Lijstalinea"/>
+        <w:numPr>
+          <w:ilvl w:val="0"/>
+          <w:numId w:val="1"/>
+        </w:numPr>
+      </w:pPr>
+      <w:r>
         <w:t xml:space="preserve"> In hoeverre merkt u het feit dat deze tak van de industrie zich altijd aan het ontwikkelen is?</w:t>
       </w:r>
     </w:p>
@@ -142,6 +171,23 @@
         </w:numPr>
       </w:pPr>
       <w:r>
+        <w:t>En als er updates uitkomen merk je het dan ook goed?</w:t>
+      </w:r>
+    </w:p>
+    <w:p>
+      <w:pPr>
+        <w:pStyle w:val="Lijstalinea"/>
+      </w:pPr>
+    </w:p>
+    <w:p>
+      <w:pPr>
+        <w:pStyle w:val="Lijstalinea"/>
+        <w:numPr>
+          <w:ilvl w:val="0"/>
+          <w:numId w:val="1"/>
+        </w:numPr>
+      </w:pPr>
+      <w:r>
         <w:t xml:space="preserve"> </w:t>
       </w:r>
       <w:r>
@@ -169,26 +215,922 @@
       </w:r>
       <w:r>
         <w:t xml:space="preserve"> En waarom denkt u dat?</w:t>
+      </w:r>
+    </w:p>
+    <w:p>
+      <w:pPr>
+        <w:pStyle w:val="Lijstalinea"/>
+      </w:pPr>
+    </w:p>
+    <w:p>
+      <w:pPr>
+        <w:pStyle w:val="Lijstalinea"/>
+        <w:numPr>
+          <w:ilvl w:val="0"/>
+          <w:numId w:val="1"/>
+        </w:numPr>
+      </w:pPr>
+      <w:r>
+        <w:t>Zou u nog iets tegen ons willen zeggen of meegeven hoe we de studie informatica en het beroep nog leuker kunnen gaan vinden?</w:t>
+      </w:r>
+    </w:p>
+    <w:p>
+      <w:pPr>
+        <w:pStyle w:val="Lijstalinea"/>
+      </w:pPr>
+    </w:p>
+    <w:p>
+      <w:pPr>
+        <w:pStyle w:val="Lijstalinea"/>
+        <w:numPr>
+          <w:ilvl w:val="0"/>
+          <w:numId w:val="1"/>
+        </w:numPr>
+      </w:pPr>
+      <w:r>
+        <w:t>In een klein bedrijfje heb je dan ook uitjes?</w:t>
+      </w:r>
+    </w:p>
+    <w:p>
+      <w:pPr>
+        <w:pStyle w:val="Geenafstand"/>
+      </w:pPr>
+      <w:r>
+        <w:br w:type="page"/>
+      </w:r>
+    </w:p>
+    <w:p>
+      <w:pPr>
+        <w:pStyle w:val="Geenafstand"/>
+        <w:rPr>
+          <w:rFonts w:ascii="Arial" w:hAnsi="Arial" w:cs="Arial"/>
+          <w:b/>
+          <w:sz w:val="24"/>
+        </w:rPr>
+      </w:pPr>
+      <w:r>
+        <w:rPr>
+          <w:rFonts w:ascii="Arial" w:hAnsi="Arial" w:cs="Arial"/>
+          <w:b/>
+          <w:sz w:val="24"/>
+        </w:rPr>
+        <w:lastRenderedPageBreak/>
+        <w:t>Bedrijfsgegevens:</w:t>
+      </w:r>
+    </w:p>
+    <w:p>
+      <w:pPr>
+        <w:pStyle w:val="Geenafstand"/>
+        <w:rPr>
+          <w:rFonts w:ascii="Arial" w:hAnsi="Arial" w:cs="Arial"/>
+          <w:sz w:val="24"/>
+        </w:rPr>
+      </w:pPr>
+      <w:r>
+        <w:rPr>
+          <w:rFonts w:ascii="Arial" w:hAnsi="Arial" w:cs="Arial"/>
+          <w:sz w:val="24"/>
+        </w:rPr>
+        <w:t>Zeibur bv</w:t>
+      </w:r>
+    </w:p>
+    <w:p>
+      <w:pPr>
+        <w:pStyle w:val="Geenafstand"/>
+        <w:rPr>
+          <w:rStyle w:val="xbe"/>
+          <w:rFonts w:ascii="Arial" w:hAnsi="Arial" w:cs="Arial"/>
+          <w:sz w:val="24"/>
+        </w:rPr>
+      </w:pPr>
+      <w:r>
+        <w:rPr>
+          <w:rStyle w:val="xbe"/>
+          <w:rFonts w:ascii="Arial" w:hAnsi="Arial" w:cs="Arial"/>
+          <w:sz w:val="24"/>
+        </w:rPr>
+        <w:t>Pieter Zeemanweg 155</w:t>
+      </w:r>
+    </w:p>
+    <w:p>
+      <w:pPr>
+        <w:pStyle w:val="Geenafstand"/>
+        <w:rPr>
+          <w:rStyle w:val="xbe"/>
+          <w:rFonts w:ascii="Arial" w:hAnsi="Arial" w:cs="Arial"/>
+          <w:sz w:val="24"/>
+        </w:rPr>
+      </w:pPr>
+      <w:r>
+        <w:rPr>
+          <w:rStyle w:val="xbe"/>
+          <w:rFonts w:ascii="Arial" w:hAnsi="Arial" w:cs="Arial"/>
+          <w:sz w:val="24"/>
+        </w:rPr>
+        <w:t>3316 GZ Dordrecht</w:t>
+      </w:r>
+    </w:p>
+    <w:p>
+      <w:pPr>
+        <w:pStyle w:val="Geenafstand"/>
+        <w:rPr>
+          <w:rStyle w:val="xbe"/>
+          <w:rFonts w:ascii="Arial" w:hAnsi="Arial" w:cs="Arial"/>
+          <w:sz w:val="24"/>
+        </w:rPr>
+      </w:pPr>
+      <w:r>
+        <w:rPr>
+          <w:rStyle w:val="xbe"/>
+          <w:rFonts w:ascii="Arial" w:hAnsi="Arial" w:cs="Arial"/>
+          <w:sz w:val="24"/>
+        </w:rPr>
+        <w:t>078 204 9020</w:t>
+      </w:r>
+    </w:p>
+    <w:p>
+      <w:pPr>
+        <w:pStyle w:val="Geenafstand"/>
+        <w:rPr>
+          <w:rFonts w:ascii="Arial" w:hAnsi="Arial" w:cs="Arial"/>
+          <w:sz w:val="24"/>
+        </w:rPr>
+      </w:pPr>
+    </w:p>
+    <w:p>
+      <w:pPr>
+        <w:pStyle w:val="Geenafstand"/>
+        <w:rPr>
+          <w:rFonts w:ascii="Arial" w:hAnsi="Arial" w:cs="Arial"/>
+          <w:b/>
+          <w:sz w:val="24"/>
+        </w:rPr>
+      </w:pPr>
+      <w:r>
+        <w:rPr>
+          <w:rFonts w:ascii="Arial" w:hAnsi="Arial" w:cs="Arial"/>
+          <w:b/>
+          <w:sz w:val="24"/>
+        </w:rPr>
+        <w:t>Persoonsgegevens:</w:t>
+      </w:r>
+    </w:p>
+    <w:p>
+      <w:pPr>
+        <w:pStyle w:val="Geenafstand"/>
+        <w:rPr>
+          <w:rFonts w:ascii="Arial" w:hAnsi="Arial" w:cs="Arial"/>
+          <w:sz w:val="24"/>
+        </w:rPr>
+      </w:pPr>
+      <w:r>
+        <w:rPr>
+          <w:rFonts w:ascii="Arial" w:hAnsi="Arial" w:cs="Arial"/>
+          <w:sz w:val="24"/>
+        </w:rPr>
+        <w:t>2-10-2017</w:t>
+      </w:r>
+    </w:p>
+    <w:p>
+      <w:pPr>
+        <w:pStyle w:val="Geenafstand"/>
+        <w:rPr>
+          <w:rFonts w:ascii="Arial" w:hAnsi="Arial" w:cs="Arial"/>
+          <w:sz w:val="24"/>
+        </w:rPr>
+      </w:pPr>
+      <w:r>
+        <w:rPr>
+          <w:rFonts w:ascii="Arial" w:hAnsi="Arial" w:cs="Arial"/>
+          <w:sz w:val="24"/>
+        </w:rPr>
+        <w:t xml:space="preserve">Bram Aarts </w:t>
+      </w:r>
+    </w:p>
+    <w:p>
+      <w:pPr>
+        <w:pStyle w:val="Geenafstand"/>
+        <w:rPr>
+          <w:rFonts w:ascii="Arial" w:hAnsi="Arial" w:cs="Arial"/>
+          <w:sz w:val="24"/>
+        </w:rPr>
+      </w:pPr>
+      <w:r>
+        <w:rPr>
+          <w:rFonts w:ascii="Arial" w:hAnsi="Arial" w:cs="Arial"/>
+          <w:sz w:val="24"/>
+        </w:rPr>
+        <w:t>Software ontwikkelaar</w:t>
+      </w:r>
+    </w:p>
+    <w:p>
+      <w:pPr>
+        <w:pStyle w:val="Geenafstand"/>
+        <w:rPr>
+          <w:rFonts w:ascii="Arial" w:hAnsi="Arial" w:cs="Arial"/>
+          <w:sz w:val="24"/>
+        </w:rPr>
+      </w:pPr>
+    </w:p>
+    <w:p>
+      <w:pPr>
+        <w:pStyle w:val="Geenafstand"/>
+        <w:numPr>
+          <w:ilvl w:val="0"/>
+          <w:numId w:val="2"/>
+        </w:numPr>
+        <w:rPr>
+          <w:rFonts w:ascii="Arial" w:hAnsi="Arial" w:cs="Arial"/>
+          <w:sz w:val="24"/>
+        </w:rPr>
+      </w:pPr>
+    </w:p>
+    <w:p>
+      <w:pPr>
+        <w:pStyle w:val="Geenafstand"/>
+        <w:rPr>
+          <w:rFonts w:ascii="Arial" w:hAnsi="Arial" w:cs="Arial"/>
+          <w:sz w:val="24"/>
+        </w:rPr>
+      </w:pPr>
+      <w:r>
+        <w:rPr>
+          <w:rFonts w:ascii="Arial" w:hAnsi="Arial" w:cs="Arial"/>
+          <w:sz w:val="24"/>
+        </w:rPr>
+        <w:t>Software ontwikkelaar. Bedrijf is een partner van SAP, dan morgen een ERP pakket SA</w:t>
+      </w:r>
+      <w:r>
+        <w:rPr>
+          <w:rFonts w:ascii="Arial" w:hAnsi="Arial" w:cs="Arial"/>
+          <w:sz w:val="24"/>
+        </w:rPr>
+        <w:t>P B</w:t>
+      </w:r>
+      <w:r>
+        <w:rPr>
+          <w:rFonts w:ascii="Arial" w:hAnsi="Arial" w:cs="Arial"/>
+          <w:sz w:val="24"/>
+        </w:rPr>
+        <w:t>us</w:t>
+      </w:r>
+      <w:r>
+        <w:rPr>
+          <w:rFonts w:ascii="Arial" w:hAnsi="Arial" w:cs="Arial"/>
+          <w:sz w:val="24"/>
+        </w:rPr>
+        <w:t>iness O</w:t>
+      </w:r>
+      <w:r>
+        <w:rPr>
+          <w:rFonts w:ascii="Arial" w:hAnsi="Arial" w:cs="Arial"/>
+          <w:sz w:val="24"/>
+        </w:rPr>
+        <w:t xml:space="preserve">ne verkopen aan klanten. </w:t>
+      </w:r>
+    </w:p>
+    <w:p>
+      <w:pPr>
+        <w:pStyle w:val="Geenafstand"/>
+        <w:rPr>
+          <w:rFonts w:ascii="Arial" w:hAnsi="Arial" w:cs="Arial"/>
+          <w:sz w:val="24"/>
+        </w:rPr>
+      </w:pPr>
+    </w:p>
+    <w:p>
+      <w:pPr>
+        <w:pStyle w:val="Geenafstand"/>
+        <w:rPr>
+          <w:rFonts w:ascii="Arial" w:hAnsi="Arial" w:cs="Arial"/>
+          <w:sz w:val="24"/>
+        </w:rPr>
+      </w:pPr>
+      <w:r>
+        <w:rPr>
+          <w:rFonts w:ascii="Arial" w:hAnsi="Arial" w:cs="Arial"/>
+          <w:sz w:val="24"/>
+        </w:rPr>
+        <w:t>ERP pakket: softwarepakket om heel je bedrijf bij te houden zoals magazijn, verkoop, inkoop, facturen en zaken en relaties.</w:t>
+      </w:r>
+    </w:p>
+    <w:p>
+      <w:pPr>
+        <w:pStyle w:val="Geenafstand"/>
+        <w:rPr>
+          <w:rFonts w:ascii="Arial" w:hAnsi="Arial" w:cs="Arial"/>
+          <w:sz w:val="24"/>
+        </w:rPr>
+      </w:pPr>
+    </w:p>
+    <w:p>
+      <w:pPr>
+        <w:pStyle w:val="Geenafstand"/>
+        <w:rPr>
+          <w:rFonts w:ascii="Arial" w:hAnsi="Arial" w:cs="Arial"/>
+          <w:sz w:val="24"/>
+        </w:rPr>
+      </w:pPr>
+      <w:r>
+        <w:rPr>
+          <w:rFonts w:ascii="Arial" w:hAnsi="Arial" w:cs="Arial"/>
+          <w:sz w:val="24"/>
+        </w:rPr>
+        <w:t xml:space="preserve">SAP </w:t>
+      </w:r>
+      <w:r>
+        <w:rPr>
+          <w:rFonts w:ascii="Arial" w:hAnsi="Arial" w:cs="Arial"/>
+          <w:sz w:val="24"/>
+        </w:rPr>
+        <w:t>B</w:t>
+      </w:r>
+      <w:r>
+        <w:rPr>
+          <w:rFonts w:ascii="Arial" w:hAnsi="Arial" w:cs="Arial"/>
+          <w:sz w:val="24"/>
+        </w:rPr>
+        <w:t>us</w:t>
+      </w:r>
+      <w:r>
+        <w:rPr>
+          <w:rFonts w:ascii="Arial" w:hAnsi="Arial" w:cs="Arial"/>
+          <w:sz w:val="24"/>
+        </w:rPr>
+        <w:t>iness O</w:t>
+      </w:r>
+      <w:r>
+        <w:rPr>
+          <w:rFonts w:ascii="Arial" w:hAnsi="Arial" w:cs="Arial"/>
+          <w:sz w:val="24"/>
+        </w:rPr>
+        <w:t>ne</w:t>
+      </w:r>
+      <w:r>
+        <w:rPr>
+          <w:rFonts w:ascii="Arial" w:hAnsi="Arial" w:cs="Arial"/>
+          <w:sz w:val="24"/>
+        </w:rPr>
+        <w:t xml:space="preserve"> is een standaard pakket en je kan daarvoor speciale pakketten zelf ontwikkelen om voor specifieke klanten gericht. Bram doet het ontwikkelen voor de staalindustrie.</w:t>
+      </w:r>
+    </w:p>
+    <w:p>
+      <w:pPr>
+        <w:pStyle w:val="Geenafstand"/>
+        <w:rPr>
+          <w:rFonts w:ascii="Arial" w:hAnsi="Arial" w:cs="Arial"/>
+          <w:sz w:val="24"/>
+        </w:rPr>
+      </w:pPr>
+      <w:r>
+        <w:rPr>
+          <w:rFonts w:ascii="Arial" w:hAnsi="Arial" w:cs="Arial"/>
+          <w:sz w:val="24"/>
+        </w:rPr>
+        <w:t xml:space="preserve">Voorbeeld hiervan: Staalindustrie heeft alles in het magazijn in kg opgeslagen maar ze verkopen het in aantal stuks met een bepaalde lengte en dat moet automatisch </w:t>
+      </w:r>
+      <w:r>
+        <w:rPr>
+          <w:rFonts w:ascii="Arial" w:hAnsi="Arial" w:cs="Arial"/>
+          <w:sz w:val="24"/>
+        </w:rPr>
+        <w:t>omgerekend</w:t>
+      </w:r>
+      <w:r>
+        <w:rPr>
+          <w:rFonts w:ascii="Arial" w:hAnsi="Arial" w:cs="Arial"/>
+          <w:sz w:val="24"/>
+        </w:rPr>
+        <w:t xml:space="preserve"> worden.</w:t>
+      </w:r>
+      <w:r>
+        <w:rPr>
+          <w:rFonts w:ascii="Arial" w:hAnsi="Arial" w:cs="Arial"/>
+          <w:sz w:val="24"/>
+        </w:rPr>
+        <w:t xml:space="preserve"> </w:t>
+      </w:r>
+    </w:p>
+    <w:p>
+      <w:pPr>
+        <w:pStyle w:val="Geenafstand"/>
+        <w:rPr>
+          <w:rFonts w:ascii="Arial" w:hAnsi="Arial" w:cs="Arial"/>
+          <w:sz w:val="24"/>
+        </w:rPr>
+      </w:pPr>
+    </w:p>
+    <w:p>
+      <w:pPr>
+        <w:pStyle w:val="Geenafstand"/>
+        <w:rPr>
+          <w:rFonts w:ascii="Arial" w:hAnsi="Arial" w:cs="Arial"/>
+          <w:sz w:val="24"/>
+        </w:rPr>
+      </w:pPr>
+      <w:r>
+        <w:rPr>
+          <w:rFonts w:ascii="Arial" w:hAnsi="Arial" w:cs="Arial"/>
+          <w:sz w:val="24"/>
+        </w:rPr>
+        <w:t xml:space="preserve">Ze werken met een ticket systeem en </w:t>
+      </w:r>
+      <w:r>
+        <w:rPr>
+          <w:rFonts w:ascii="Arial" w:hAnsi="Arial" w:cs="Arial"/>
+          <w:sz w:val="24"/>
+        </w:rPr>
+        <w:t xml:space="preserve">zo weet Bram wat hij moet doen. Bram gaat helemaal niet met klanten om. </w:t>
+      </w:r>
+    </w:p>
+    <w:p>
+      <w:pPr>
+        <w:pStyle w:val="Geenafstand"/>
+        <w:rPr>
+          <w:rFonts w:ascii="Arial" w:hAnsi="Arial" w:cs="Arial"/>
+          <w:sz w:val="24"/>
+        </w:rPr>
+      </w:pPr>
+    </w:p>
+    <w:p>
+      <w:pPr>
+        <w:pStyle w:val="Geenafstand"/>
+        <w:numPr>
+          <w:ilvl w:val="0"/>
+          <w:numId w:val="2"/>
+        </w:numPr>
+        <w:rPr>
+          <w:rFonts w:ascii="Arial" w:hAnsi="Arial" w:cs="Arial"/>
+          <w:sz w:val="24"/>
+        </w:rPr>
+      </w:pPr>
+    </w:p>
+    <w:p>
+      <w:pPr>
+        <w:pStyle w:val="Geenafstand"/>
+        <w:ind w:left="720"/>
+        <w:rPr>
+          <w:rFonts w:ascii="Arial" w:hAnsi="Arial" w:cs="Arial"/>
+          <w:sz w:val="24"/>
+        </w:rPr>
+      </w:pPr>
+      <w:r>
+        <w:rPr>
+          <w:rFonts w:ascii="Arial" w:hAnsi="Arial" w:cs="Arial"/>
+          <w:sz w:val="24"/>
+        </w:rPr>
+        <w:t>Ja, Het is een heel leuk om al een basis te hebben en dat dan te gaan uitbreiden voor klanten. Zodat die kla</w:t>
+      </w:r>
+      <w:r>
+        <w:rPr>
+          <w:rFonts w:ascii="Arial" w:hAnsi="Arial" w:cs="Arial"/>
+          <w:sz w:val="24"/>
+        </w:rPr>
+        <w:t>nten er goed mee kunnen werken.</w:t>
+      </w:r>
+    </w:p>
+    <w:p>
+      <w:pPr>
+        <w:pStyle w:val="Geenafstand"/>
+        <w:ind w:left="720"/>
+        <w:rPr>
+          <w:rFonts w:ascii="Arial" w:hAnsi="Arial" w:cs="Arial"/>
+          <w:sz w:val="24"/>
+        </w:rPr>
+      </w:pPr>
+      <w:r>
+        <w:rPr>
+          <w:rFonts w:ascii="Arial" w:hAnsi="Arial" w:cs="Arial"/>
+          <w:sz w:val="24"/>
+        </w:rPr>
+        <w:t>Het maken van software dat mensen echt gaan gebruiken.</w:t>
+      </w:r>
+      <w:r>
+        <w:rPr>
+          <w:rFonts w:ascii="Arial" w:hAnsi="Arial" w:cs="Arial"/>
+          <w:sz w:val="24"/>
+        </w:rPr>
+        <w:t xml:space="preserve"> Oplossingen bedenken voor problemen die klanten hebben.</w:t>
+      </w:r>
+    </w:p>
+    <w:p>
+      <w:pPr>
+        <w:pStyle w:val="Geenafstand"/>
+        <w:ind w:left="720"/>
+        <w:rPr>
+          <w:rFonts w:ascii="Arial" w:hAnsi="Arial" w:cs="Arial"/>
+          <w:sz w:val="24"/>
+        </w:rPr>
+      </w:pPr>
+    </w:p>
+    <w:p>
+      <w:pPr>
+        <w:pStyle w:val="Geenafstand"/>
+        <w:numPr>
+          <w:ilvl w:val="0"/>
+          <w:numId w:val="2"/>
+        </w:numPr>
+        <w:rPr>
+          <w:rFonts w:ascii="Arial" w:hAnsi="Arial" w:cs="Arial"/>
+          <w:sz w:val="24"/>
+        </w:rPr>
+      </w:pPr>
+    </w:p>
+    <w:p>
+      <w:pPr>
+        <w:pStyle w:val="Geenafstand"/>
+        <w:ind w:left="720"/>
+        <w:rPr>
+          <w:rFonts w:ascii="Arial" w:hAnsi="Arial" w:cs="Arial"/>
+          <w:sz w:val="24"/>
+        </w:rPr>
+      </w:pPr>
+      <w:r>
+        <w:rPr>
+          <w:rFonts w:ascii="Arial" w:hAnsi="Arial" w:cs="Arial"/>
+          <w:sz w:val="24"/>
+        </w:rPr>
+        <w:t>Zie boven</w:t>
+      </w:r>
+      <w:r>
+        <w:rPr>
+          <w:rFonts w:ascii="Arial" w:hAnsi="Arial" w:cs="Arial"/>
+          <w:sz w:val="24"/>
+        </w:rPr>
+        <w:t>. Af en toe moet je ook aan niet leuke dingen werken die je te ingewikkeld vind.</w:t>
+      </w:r>
+    </w:p>
+    <w:p>
+      <w:pPr>
+        <w:pStyle w:val="Geenafstand"/>
+        <w:ind w:left="720"/>
+        <w:rPr>
+          <w:rFonts w:ascii="Arial" w:hAnsi="Arial" w:cs="Arial"/>
+          <w:sz w:val="24"/>
+        </w:rPr>
+      </w:pPr>
+    </w:p>
+    <w:p>
+      <w:pPr>
+        <w:pStyle w:val="Geenafstand"/>
+        <w:numPr>
+          <w:ilvl w:val="0"/>
+          <w:numId w:val="2"/>
+        </w:numPr>
+        <w:rPr>
+          <w:rFonts w:ascii="Arial" w:hAnsi="Arial" w:cs="Arial"/>
+          <w:sz w:val="24"/>
+        </w:rPr>
+      </w:pPr>
+      <w:r>
+        <w:rPr>
+          <w:rFonts w:ascii="Arial" w:hAnsi="Arial" w:cs="Arial"/>
+          <w:sz w:val="24"/>
+        </w:rPr>
+        <w:t>Zie Boven</w:t>
+      </w:r>
+    </w:p>
+    <w:p>
+      <w:pPr>
+        <w:pStyle w:val="Geenafstand"/>
+        <w:numPr>
+          <w:ilvl w:val="0"/>
+          <w:numId w:val="2"/>
+        </w:numPr>
+        <w:rPr>
+          <w:rFonts w:ascii="Arial" w:hAnsi="Arial" w:cs="Arial"/>
+          <w:sz w:val="24"/>
+        </w:rPr>
+      </w:pPr>
+    </w:p>
+    <w:p>
+      <w:pPr>
+        <w:pStyle w:val="Geenafstand"/>
+        <w:ind w:left="720"/>
+        <w:rPr>
+          <w:rFonts w:ascii="Arial" w:hAnsi="Arial" w:cs="Arial"/>
+          <w:sz w:val="24"/>
+        </w:rPr>
+      </w:pPr>
+      <w:r>
+        <w:rPr>
+          <w:rFonts w:ascii="Arial" w:hAnsi="Arial" w:cs="Arial"/>
+          <w:sz w:val="24"/>
+        </w:rPr>
+        <w:t xml:space="preserve">Ik zat al vaker achter de computer en vond het computeren wel leuk. Toen op de middelbare ben ik er achter gekomen dat informatica wel leuk was. Dit sloot ook het meeste aan bij de interesse bij Bram. Hij vond het leuk om kleine software programma’s te schrijven. Hij heeft ook voor informatica gekozen omdat hij juist andere opleidingen niet leuk vond. </w:t>
+      </w:r>
+    </w:p>
+    <w:p>
+      <w:pPr>
+        <w:pStyle w:val="Geenafstand"/>
+        <w:numPr>
+          <w:ilvl w:val="0"/>
+          <w:numId w:val="2"/>
+        </w:numPr>
+        <w:rPr>
+          <w:rFonts w:ascii="Arial" w:hAnsi="Arial" w:cs="Arial"/>
+          <w:sz w:val="24"/>
+        </w:rPr>
+      </w:pPr>
+    </w:p>
+    <w:p>
+      <w:pPr>
+        <w:pStyle w:val="Geenafstand"/>
+        <w:ind w:left="720"/>
+        <w:rPr>
+          <w:rFonts w:ascii="Arial" w:hAnsi="Arial" w:cs="Arial"/>
+          <w:sz w:val="24"/>
+        </w:rPr>
+      </w:pPr>
+      <w:r>
+        <w:rPr>
+          <w:rFonts w:ascii="Arial" w:hAnsi="Arial" w:cs="Arial"/>
+          <w:sz w:val="24"/>
+        </w:rPr>
+        <w:t xml:space="preserve">Ja, </w:t>
+      </w:r>
+      <w:r>
+        <w:rPr>
+          <w:rFonts w:ascii="Arial" w:hAnsi="Arial" w:cs="Arial"/>
+          <w:sz w:val="24"/>
+        </w:rPr>
+        <w:t xml:space="preserve">Het is een fijnste sfeer bij bedrijf omdat het een klein bedrijfje is. Ik kan me hier goed ontwikkelen tot een betere programmeur. </w:t>
+      </w:r>
+      <w:r>
+        <w:rPr>
+          <w:rFonts w:ascii="Arial" w:hAnsi="Arial" w:cs="Arial"/>
+          <w:sz w:val="24"/>
+        </w:rPr>
+        <w:t>En de dingen die ik moet ontwikkelen zijn goed en leuk.</w:t>
+      </w:r>
+    </w:p>
+    <w:p>
+      <w:pPr>
+        <w:pStyle w:val="Geenafstand"/>
+        <w:ind w:left="720"/>
+        <w:rPr>
+          <w:rFonts w:ascii="Arial" w:hAnsi="Arial" w:cs="Arial"/>
+          <w:sz w:val="24"/>
+        </w:rPr>
+      </w:pPr>
+    </w:p>
+    <w:p>
+      <w:pPr>
+        <w:pStyle w:val="Geenafstand"/>
+        <w:numPr>
+          <w:ilvl w:val="0"/>
+          <w:numId w:val="2"/>
+        </w:numPr>
+        <w:rPr>
+          <w:rFonts w:ascii="Microsoft JhengHei" w:eastAsia="Microsoft JhengHei" w:hAnsi="Microsoft JhengHei" w:cs="Microsoft JhengHei"/>
+          <w:sz w:val="24"/>
+          <w:lang w:eastAsia="zh-CN"/>
+        </w:rPr>
+      </w:pPr>
+    </w:p>
+    <w:p>
+      <w:pPr>
+        <w:pStyle w:val="Geenafstand"/>
+        <w:ind w:left="720"/>
+        <w:rPr>
+          <w:rFonts w:ascii="Arial" w:eastAsia="Microsoft JhengHei" w:hAnsi="Arial" w:cs="Arial"/>
+          <w:sz w:val="24"/>
+          <w:lang w:eastAsia="zh-CN"/>
+        </w:rPr>
+      </w:pPr>
+      <w:r>
+        <w:rPr>
+          <w:rFonts w:ascii="Arial" w:eastAsia="Microsoft JhengHei" w:hAnsi="Arial" w:cs="Arial"/>
+          <w:sz w:val="24"/>
+          <w:lang w:eastAsia="zh-CN"/>
+        </w:rPr>
+        <w:t xml:space="preserve">Er is een takenverdeling onder de programmeurs en doen een taakverdeling met tickets. Maar Bram houd zich helemaal niet bezig met andere afdelingen. </w:t>
+      </w:r>
+      <w:r>
+        <w:rPr>
+          <w:rFonts w:ascii="Arial" w:eastAsia="Microsoft JhengHei" w:hAnsi="Arial" w:cs="Arial"/>
+          <w:sz w:val="24"/>
+          <w:lang w:eastAsia="zh-CN"/>
+        </w:rPr>
+        <w:t>Want het testen en de projectleider dat zijn andere mensen en daar heeft Bram niet zo veel mee te maken.</w:t>
+      </w:r>
+    </w:p>
+    <w:p>
+      <w:pPr>
+        <w:pStyle w:val="Geenafstand"/>
+        <w:numPr>
+          <w:ilvl w:val="0"/>
+          <w:numId w:val="2"/>
+        </w:numPr>
+        <w:rPr>
+          <w:rFonts w:ascii="Arial" w:eastAsia="Microsoft JhengHei" w:hAnsi="Arial" w:cs="Arial"/>
+          <w:sz w:val="24"/>
+          <w:lang w:eastAsia="zh-CN"/>
+        </w:rPr>
+      </w:pPr>
+      <w:r>
+        <w:rPr>
+          <w:rFonts w:ascii="Arial" w:eastAsia="Microsoft JhengHei" w:hAnsi="Arial" w:cs="Arial"/>
+          <w:sz w:val="24"/>
+          <w:lang w:eastAsia="zh-CN"/>
+        </w:rPr>
+        <w:t>Zie boven</w:t>
+      </w:r>
+    </w:p>
+    <w:p>
+      <w:pPr>
+        <w:pStyle w:val="Geenafstand"/>
+        <w:numPr>
+          <w:ilvl w:val="0"/>
+          <w:numId w:val="2"/>
+        </w:numPr>
+        <w:rPr>
+          <w:rFonts w:ascii="Arial" w:eastAsia="Microsoft JhengHei" w:hAnsi="Arial" w:cs="Arial"/>
+          <w:sz w:val="24"/>
+          <w:lang w:eastAsia="zh-CN"/>
+        </w:rPr>
+      </w:pPr>
+      <w:r>
+        <w:rPr>
+          <w:rFonts w:ascii="Arial" w:eastAsia="Microsoft JhengHei" w:hAnsi="Arial" w:cs="Arial"/>
+          <w:sz w:val="24"/>
+          <w:lang w:eastAsia="zh-CN"/>
+        </w:rPr>
+        <w:t>Bram merkt het eigenlijk niet maar eigenlijk ook weer wel, want dat komt door de klanten die steeds andere dingen bij andere bedrijven zien en dan willen zij het zelf ook.</w:t>
+      </w:r>
+      <w:r>
+        <w:rPr>
+          <w:rFonts w:ascii="Arial" w:eastAsia="Microsoft JhengHei" w:hAnsi="Arial" w:cs="Arial"/>
+          <w:sz w:val="24"/>
+          <w:lang w:eastAsia="zh-CN"/>
+        </w:rPr>
+        <w:t xml:space="preserve"> Ook bij updates bij SAP zie je dat alles aan het vooruitgaan is.</w:t>
+      </w:r>
+    </w:p>
+    <w:p>
+      <w:pPr>
+        <w:pStyle w:val="Geenafstand"/>
+        <w:numPr>
+          <w:ilvl w:val="0"/>
+          <w:numId w:val="2"/>
+        </w:numPr>
+        <w:rPr>
+          <w:rFonts w:ascii="Arial" w:eastAsia="Microsoft JhengHei" w:hAnsi="Arial" w:cs="Arial"/>
+          <w:sz w:val="24"/>
+          <w:lang w:eastAsia="zh-CN"/>
+        </w:rPr>
+      </w:pPr>
+      <w:r>
+        <w:rPr>
+          <w:rFonts w:ascii="Arial" w:eastAsia="Microsoft JhengHei" w:hAnsi="Arial" w:cs="Arial"/>
+          <w:sz w:val="24"/>
+          <w:lang w:eastAsia="zh-CN"/>
+        </w:rPr>
+        <w:t xml:space="preserve"> Zie boven</w:t>
+      </w:r>
+    </w:p>
+    <w:p>
+      <w:pPr>
+        <w:pStyle w:val="Geenafstand"/>
+        <w:numPr>
+          <w:ilvl w:val="0"/>
+          <w:numId w:val="2"/>
+        </w:numPr>
+        <w:rPr>
+          <w:rFonts w:ascii="Arial" w:eastAsia="Microsoft JhengHei" w:hAnsi="Arial" w:cs="Arial"/>
+          <w:sz w:val="24"/>
+          <w:lang w:eastAsia="zh-CN"/>
+        </w:rPr>
+      </w:pPr>
+    </w:p>
+    <w:p>
+      <w:pPr>
+        <w:pStyle w:val="Geenafstand"/>
+        <w:ind w:left="720"/>
+        <w:rPr>
+          <w:rFonts w:ascii="Arial" w:eastAsia="Microsoft JhengHei" w:hAnsi="Arial" w:cs="Arial"/>
+          <w:sz w:val="24"/>
+          <w:lang w:eastAsia="zh-CN"/>
+        </w:rPr>
+      </w:pPr>
+      <w:r>
+        <w:rPr>
+          <w:rFonts w:ascii="Arial" w:eastAsia="Microsoft JhengHei" w:hAnsi="Arial" w:cs="Arial"/>
+          <w:sz w:val="24"/>
+          <w:lang w:eastAsia="zh-CN"/>
+        </w:rPr>
+        <w:t xml:space="preserve">Bram rijd om 8:15 weg van huis en begint om 9:00 bij zijn bedrijf. Eerst gaan opstarten en een beetje praten met collega’s. </w:t>
+      </w:r>
+      <w:r>
+        <w:rPr>
+          <w:rFonts w:ascii="Arial" w:eastAsia="Microsoft JhengHei" w:hAnsi="Arial" w:cs="Arial"/>
+          <w:sz w:val="24"/>
+          <w:lang w:eastAsia="zh-CN"/>
+        </w:rPr>
+        <w:t xml:space="preserve">Dan gaat Bram werken aan zijn tickets die hij heeft staan in het systeem. En zo gaat hij steeds verder. Dan om 13:00 is het lunchen en doet hij een rondje lopen. </w:t>
+      </w:r>
+      <w:r>
+        <w:rPr>
+          <w:rFonts w:ascii="Arial" w:eastAsia="Microsoft JhengHei" w:hAnsi="Arial" w:cs="Arial"/>
+          <w:sz w:val="24"/>
+          <w:lang w:eastAsia="zh-CN"/>
+        </w:rPr>
+        <w:t>En daarna gaat hij weer verder aan zijn tickets. Totdat hij rond 17:30 klaar is en weer naar huis gaat.</w:t>
+      </w:r>
+      <w:r>
+        <w:rPr>
+          <w:rFonts w:ascii="Arial" w:eastAsia="Microsoft JhengHei" w:hAnsi="Arial" w:cs="Arial"/>
+          <w:sz w:val="24"/>
+          <w:lang w:eastAsia="zh-CN"/>
+        </w:rPr>
+        <w:t xml:space="preserve"> Hoeft niet thuis te werken omdat het niet hoeft van het bedrijf.</w:t>
+      </w:r>
+    </w:p>
+    <w:p>
+      <w:pPr>
+        <w:pStyle w:val="Geenafstand"/>
+        <w:numPr>
+          <w:ilvl w:val="0"/>
+          <w:numId w:val="2"/>
+        </w:numPr>
+        <w:rPr>
+          <w:rFonts w:ascii="Arial" w:eastAsia="Microsoft JhengHei" w:hAnsi="Arial" w:cs="Arial"/>
+          <w:sz w:val="24"/>
+          <w:lang w:eastAsia="zh-CN"/>
+        </w:rPr>
+      </w:pPr>
+    </w:p>
+    <w:p>
+      <w:pPr>
+        <w:pStyle w:val="Geenafstand"/>
+        <w:ind w:left="720"/>
+        <w:rPr>
+          <w:rFonts w:ascii="Arial" w:eastAsia="Microsoft JhengHei" w:hAnsi="Arial" w:cs="Arial"/>
+          <w:sz w:val="24"/>
+          <w:lang w:eastAsia="zh-CN"/>
+        </w:rPr>
+      </w:pPr>
+      <w:r>
+        <w:rPr>
+          <w:rFonts w:ascii="Arial" w:eastAsia="Microsoft JhengHei" w:hAnsi="Arial" w:cs="Arial"/>
+          <w:sz w:val="24"/>
+          <w:lang w:eastAsia="zh-CN"/>
+        </w:rPr>
+        <w:t>Je moet proberen om het programmeren als een hobby te zien. Ook moet je vooral thuis veel doen zodat je het vak echt heel erg leuk gaat vinden zodat echt alles goed snapt. Je moet eigenlijk ook ee</w:t>
+      </w:r>
+      <w:r>
+        <w:rPr>
+          <w:rFonts w:ascii="Arial" w:eastAsia="Microsoft JhengHei" w:hAnsi="Arial" w:cs="Arial"/>
+          <w:sz w:val="24"/>
+          <w:lang w:eastAsia="zh-CN"/>
+        </w:rPr>
+        <w:t xml:space="preserve">n thuis projectje verzinnen waar je in je vrije tijd aan kan werken zodat je er beter in word en het maakt niet uit hoe gek dat is. </w:t>
       </w:r>
       <w:bookmarkStart w:id="0" w:name="_GoBack"/>
       <w:bookmarkEnd w:id="0"/>
     </w:p>
     <w:p>
       <w:pPr>
-        <w:pStyle w:val="Lijstalinea"/>
-      </w:pPr>
-    </w:p>
-    <w:p>
-      <w:pPr>
-        <w:pStyle w:val="Lijstalinea"/>
-        <w:numPr>
-          <w:ilvl w:val="0"/>
-          <w:numId w:val="1"/>
-        </w:numPr>
-      </w:pPr>
-      <w:r>
-        <w:t>Zou u nog iets tegen ons willen zeggen of meegeven hoe we de studie informatica en het beroep nog leuker kunnen gaan vinden?</w:t>
-      </w:r>
+        <w:pStyle w:val="Geenafstand"/>
+        <w:ind w:left="720"/>
+        <w:rPr>
+          <w:rFonts w:ascii="Arial" w:eastAsia="Microsoft JhengHei" w:hAnsi="Arial" w:cs="Arial"/>
+          <w:sz w:val="24"/>
+          <w:lang w:eastAsia="zh-CN"/>
+        </w:rPr>
+      </w:pPr>
+    </w:p>
+    <w:p>
+      <w:pPr>
+        <w:pStyle w:val="Geenafstand"/>
+        <w:ind w:left="720"/>
+        <w:rPr>
+          <w:rFonts w:ascii="Arial" w:eastAsia="Microsoft JhengHei" w:hAnsi="Arial" w:cs="Arial"/>
+          <w:sz w:val="24"/>
+          <w:lang w:eastAsia="zh-CN"/>
+        </w:rPr>
+      </w:pPr>
+    </w:p>
+    <w:p>
+      <w:pPr>
+        <w:pStyle w:val="Geenafstand"/>
+        <w:ind w:left="720"/>
+        <w:rPr>
+          <w:rFonts w:ascii="Arial" w:eastAsia="Microsoft JhengHei" w:hAnsi="Arial" w:cs="Arial"/>
+          <w:sz w:val="24"/>
+          <w:lang w:eastAsia="zh-CN"/>
+        </w:rPr>
+      </w:pPr>
+    </w:p>
+    <w:p>
+      <w:pPr>
+        <w:pStyle w:val="Geenafstand"/>
+        <w:ind w:left="720"/>
+        <w:rPr>
+          <w:rFonts w:ascii="Arial" w:hAnsi="Arial" w:cs="Arial"/>
+          <w:sz w:val="24"/>
+        </w:rPr>
+      </w:pPr>
     </w:p>
     <w:sectPr>
       <w:pgSz w:w="11906" w:h="16838"/>
@@ -291,8 +1233,100 @@
       </w:pPr>
     </w:lvl>
   </w:abstractNum>
+  <w:abstractNum w:abstractNumId="1" w15:restartNumberingAfterBreak="0">
+    <w:nsid w:val="530A7EEC"/>
+    <w:multiLevelType w:val="hybridMultilevel"/>
+    <w:tmpl w:val="D2FC926A"/>
+    <w:lvl w:ilvl="0" w:tplc="0413000F">
+      <w:start w:val="1"/>
+      <w:numFmt w:val="decimal"/>
+      <w:lvlText w:val="%1."/>
+      <w:lvlJc w:val="left"/>
+      <w:pPr>
+        <w:ind w:left="720" w:hanging="360"/>
+      </w:pPr>
+      <w:rPr>
+        <w:rFonts w:hint="default"/>
+      </w:rPr>
+    </w:lvl>
+    <w:lvl w:ilvl="1" w:tplc="04130019" w:tentative="1">
+      <w:start w:val="1"/>
+      <w:numFmt w:val="lowerLetter"/>
+      <w:lvlText w:val="%2."/>
+      <w:lvlJc w:val="left"/>
+      <w:pPr>
+        <w:ind w:left="1440" w:hanging="360"/>
+      </w:pPr>
+    </w:lvl>
+    <w:lvl w:ilvl="2" w:tplc="0413001B" w:tentative="1">
+      <w:start w:val="1"/>
+      <w:numFmt w:val="lowerRoman"/>
+      <w:lvlText w:val="%3."/>
+      <w:lvlJc w:val="right"/>
+      <w:pPr>
+        <w:ind w:left="2160" w:hanging="180"/>
+      </w:pPr>
+    </w:lvl>
+    <w:lvl w:ilvl="3" w:tplc="0413000F" w:tentative="1">
+      <w:start w:val="1"/>
+      <w:numFmt w:val="decimal"/>
+      <w:lvlText w:val="%4."/>
+      <w:lvlJc w:val="left"/>
+      <w:pPr>
+        <w:ind w:left="2880" w:hanging="360"/>
+      </w:pPr>
+    </w:lvl>
+    <w:lvl w:ilvl="4" w:tplc="04130019" w:tentative="1">
+      <w:start w:val="1"/>
+      <w:numFmt w:val="lowerLetter"/>
+      <w:lvlText w:val="%5."/>
+      <w:lvlJc w:val="left"/>
+      <w:pPr>
+        <w:ind w:left="3600" w:hanging="360"/>
+      </w:pPr>
+    </w:lvl>
+    <w:lvl w:ilvl="5" w:tplc="0413001B" w:tentative="1">
+      <w:start w:val="1"/>
+      <w:numFmt w:val="lowerRoman"/>
+      <w:lvlText w:val="%6."/>
+      <w:lvlJc w:val="right"/>
+      <w:pPr>
+        <w:ind w:left="4320" w:hanging="180"/>
+      </w:pPr>
+    </w:lvl>
+    <w:lvl w:ilvl="6" w:tplc="0413000F" w:tentative="1">
+      <w:start w:val="1"/>
+      <w:numFmt w:val="decimal"/>
+      <w:lvlText w:val="%7."/>
+      <w:lvlJc w:val="left"/>
+      <w:pPr>
+        <w:ind w:left="5040" w:hanging="360"/>
+      </w:pPr>
+    </w:lvl>
+    <w:lvl w:ilvl="7" w:tplc="04130019" w:tentative="1">
+      <w:start w:val="1"/>
+      <w:numFmt w:val="lowerLetter"/>
+      <w:lvlText w:val="%8."/>
+      <w:lvlJc w:val="left"/>
+      <w:pPr>
+        <w:ind w:left="5760" w:hanging="360"/>
+      </w:pPr>
+    </w:lvl>
+    <w:lvl w:ilvl="8" w:tplc="0413001B" w:tentative="1">
+      <w:start w:val="1"/>
+      <w:numFmt w:val="lowerRoman"/>
+      <w:lvlText w:val="%9."/>
+      <w:lvlJc w:val="right"/>
+      <w:pPr>
+        <w:ind w:left="6480" w:hanging="180"/>
+      </w:pPr>
+    </w:lvl>
+  </w:abstractNum>
   <w:num w:numId="1">
     <w:abstractNumId w:val="0"/>
+  </w:num>
+  <w:num w:numId="2">
+    <w:abstractNumId w:val="1"/>
   </w:num>
 </w:numbering>
 </file>
@@ -302,7 +1336,7 @@
   <w:docDefaults>
     <w:rPrDefault>
       <w:rPr>
-        <w:rFonts w:asciiTheme="minorHAnsi" w:eastAsiaTheme="minorHAnsi" w:hAnsiTheme="minorHAnsi" w:cstheme="minorBidi"/>
+        <w:rFonts w:asciiTheme="minorHAnsi" w:eastAsia="SimSun" w:hAnsiTheme="minorHAnsi" w:cstheme="minorBidi"/>
         <w:sz w:val="22"/>
         <w:szCs w:val="22"/>
         <w:lang w:val="nl-NL" w:eastAsia="en-US" w:bidi="ar-SA"/>
@@ -738,6 +1772,23 @@
       <w:contextualSpacing/>
     </w:pPr>
   </w:style>
+  <w:style w:type="character" w:customStyle="1" w:styleId="xbe">
+    <w:name w:val="_xbe"/>
+    <w:basedOn w:val="Standaardalinea-lettertype"/>
+    <w:rsid w:val="008C7354"/>
+  </w:style>
+  <w:style w:type="character" w:styleId="Hyperlink">
+    <w:name w:val="Hyperlink"/>
+    <w:basedOn w:val="Standaardalinea-lettertype"/>
+    <w:uiPriority w:val="99"/>
+    <w:semiHidden/>
+    <w:unhideWhenUsed/>
+    <w:rsid w:val="008C7354"/>
+    <w:rPr>
+      <w:color w:val="0000FF"/>
+      <w:u w:val="single"/>
+    </w:rPr>
+  </w:style>
 </w:styles>
 </file>
 

</xml_diff>